<commit_message>
added description for block diagram
still help me double check if any changes needed
</commit_message>
<xml_diff>
--- a/TT2L_GA_SRS_needdoublecheckfor2.1.docx
+++ b/TT2L_GA_SRS_needdoublecheckfor2.1.docx
@@ -1684,23 +1684,7 @@
         <w:ind w:firstLine="480"/>
       </w:pPr>
       <w:r>
-        <w:t xml:space="preserve">The Multimedia University (MMU) Cyberjaya campus often faces issues with limited parking availability and the lack of coordinated transportation options for students or staff. Parking spots are hard to find due to absence of a real-time monitoring system or poor carpool coordination. </w:t>
-      </w:r>
-      <w:proofErr w:type="gramStart"/>
-      <w:r>
-        <w:t>Additionally</w:t>
-      </w:r>
-      <w:proofErr w:type="gramEnd"/>
-      <w:r>
-        <w:t xml:space="preserve"> there is no centralized platform that enables trusted </w:t>
-      </w:r>
-      <w:proofErr w:type="gramStart"/>
-      <w:r>
-        <w:t>ride-sharing</w:t>
-      </w:r>
-      <w:proofErr w:type="gramEnd"/>
-      <w:r>
-        <w:t xml:space="preserve"> among campus members while ensuring the security and legitimacy of users through digital ID verification. As a result, campus members waste time on searching for parking, contribute to environmental pollution and experience inefficient travel around campus.</w:t>
+        <w:t>The Multimedia University (MMU) Cyberjaya campus often faces issues with limited parking availability and the lack of coordinated transportation options for students or staff. Parking spots are hard to find due to absence of a real-time monitoring system or poor carpool coordination. Additionally there is no centralized platform that enables trusted ride-sharing among campus members while ensuring the security and legitimacy of users through digital ID verification. As a result, campus members waste time on searching for parking, contribute to environmental pollution and experience inefficient travel around campus.</w:t>
       </w:r>
     </w:p>
     <w:p>
@@ -1895,21 +1879,7 @@
         <w:rPr>
           <w:lang w:val="en-MY"/>
         </w:rPr>
-        <w:t xml:space="preserve">Allow users to claim and </w:t>
-      </w:r>
-      <w:proofErr w:type="spellStart"/>
-      <w:r>
-        <w:rPr>
-          <w:lang w:val="en-MY"/>
-        </w:rPr>
-        <w:t>unclaim</w:t>
-      </w:r>
-      <w:proofErr w:type="spellEnd"/>
-      <w:r>
-        <w:rPr>
-          <w:lang w:val="en-MY"/>
-        </w:rPr>
-        <w:t xml:space="preserve"> parking spaces to maintain parking legitimacy.</w:t>
+        <w:t>Allow users to claim and unclaim parking spaces to maintain parking legitimacy.</w:t>
       </w:r>
       <w:r>
         <w:rPr>
@@ -1967,21 +1937,7 @@
         <w:rPr>
           <w:lang w:val="en-MY"/>
         </w:rPr>
-        <w:t xml:space="preserve">Handle financial transactions or facilitate payments for rides. </w:t>
-      </w:r>
-      <w:proofErr w:type="gramStart"/>
-      <w:r>
-        <w:rPr>
-          <w:lang w:val="en-MY"/>
-        </w:rPr>
-        <w:t>( have</w:t>
-      </w:r>
-      <w:proofErr w:type="gramEnd"/>
-      <w:r>
-        <w:rPr>
-          <w:lang w:val="en-MY"/>
-        </w:rPr>
-        <w:t xml:space="preserve"> to decide?  possible?) </w:t>
+        <w:t xml:space="preserve">Handle financial transactions or facilitate payments for rides. ( have to decide?  possible?) </w:t>
       </w:r>
       <w:r>
         <w:rPr>
@@ -1989,87 +1945,33 @@
           <w:iCs/>
           <w:lang w:val="en-MY"/>
         </w:rPr>
-        <w:t xml:space="preserve">(I mean </w:t>
-      </w:r>
-      <w:proofErr w:type="spellStart"/>
-      <w:r>
-        <w:rPr>
-          <w:i/>
+        <w:t>(I mean its possible, but like student carpooling around campus should be fixed, its not a big place after all) </w:t>
+      </w:r>
+    </w:p>
+    <w:p>
+      <w:pPr>
+        <w:pStyle w:val="Heading2"/>
+      </w:pPr>
+      <w:bookmarkStart w:id="8" w:name="_5uy3u3vxj47b" w:colFirst="0" w:colLast="0"/>
+      <w:bookmarkEnd w:id="8"/>
+      <w:r>
+        <w:t>1.4 Purpose</w:t>
+      </w:r>
+    </w:p>
+    <w:p>
+      <w:pPr>
+        <w:ind w:left="720"/>
+        <w:rPr>
           <w:iCs/>
           <w:lang w:val="en-MY"/>
         </w:rPr>
-        <w:t>its</w:t>
-      </w:r>
-      <w:proofErr w:type="spellEnd"/>
-      <w:r>
-        <w:rPr>
-          <w:i/>
+      </w:pPr>
+      <w:r>
+        <w:rPr>
           <w:iCs/>
           <w:lang w:val="en-MY"/>
         </w:rPr>
-        <w:t xml:space="preserve"> possible, but like student carpooling around campus should be fixed, </w:t>
-      </w:r>
-      <w:proofErr w:type="spellStart"/>
-      <w:r>
-        <w:rPr>
-          <w:i/>
-          <w:iCs/>
-          <w:lang w:val="en-MY"/>
-        </w:rPr>
-        <w:t>its</w:t>
-      </w:r>
-      <w:proofErr w:type="spellEnd"/>
-      <w:r>
-        <w:rPr>
-          <w:i/>
-          <w:iCs/>
-          <w:lang w:val="en-MY"/>
-        </w:rPr>
-        <w:t xml:space="preserve"> not a big place after all) </w:t>
-      </w:r>
-    </w:p>
-    <w:p>
-      <w:pPr>
-        <w:pStyle w:val="Heading2"/>
-      </w:pPr>
-      <w:bookmarkStart w:id="8" w:name="_5uy3u3vxj47b" w:colFirst="0" w:colLast="0"/>
-      <w:bookmarkEnd w:id="8"/>
-      <w:r>
-        <w:t>1.4 Purpose</w:t>
-      </w:r>
-    </w:p>
-    <w:p>
-      <w:pPr>
-        <w:ind w:left="720"/>
-        <w:rPr>
-          <w:iCs/>
-          <w:lang w:val="en-MY"/>
-        </w:rPr>
-      </w:pPr>
-      <w:r>
-        <w:rPr>
-          <w:iCs/>
-          <w:lang w:val="en-MY"/>
-        </w:rPr>
-        <w:t xml:space="preserve">This document defines the software requirements for the Campus Ride-Sharing and Parking Management System at Multimedia University Cyberjaya. </w:t>
-      </w:r>
-      <w:proofErr w:type="spellStart"/>
-      <w:proofErr w:type="gramStart"/>
-      <w:r>
-        <w:rPr>
-          <w:iCs/>
-          <w:lang w:val="en-MY"/>
-        </w:rPr>
-        <w:t>It’s</w:t>
-      </w:r>
-      <w:proofErr w:type="spellEnd"/>
-      <w:proofErr w:type="gramEnd"/>
-      <w:r>
-        <w:rPr>
-          <w:iCs/>
-          <w:lang w:val="en-MY"/>
-        </w:rPr>
-        <w:t xml:space="preserve"> purpose is to provide a clear and detailed description of the system's functionalities, constraints, and goals of the system. It serves as a reference for the development team, project stakeholders, and university administration to ensure the system is designed to meet user needs and institutional goals. This document also provides the foundation for future system design, development, and validation. It aims to ensure all parties share a common understanding of the system's expected </w:t>
+        <w:t xml:space="preserve">This document defines the software requirements for the Campus Ride-Sharing and Parking Management System at Multimedia University Cyberjaya. It’s purpose is to provide a clear and detailed description of the system's functionalities, constraints, and goals of the system. It serves as a reference for the development team, project stakeholders, and university administration to ensure the system is designed to meet user needs and institutional goals. This document also provides the foundation for future system design, development, and validation. It aims to ensure all parties share a common understanding of the system's expected </w:t>
       </w:r>
       <w:r>
         <w:rPr>
@@ -2226,37 +2128,13 @@
         <w:t>include</w:t>
       </w:r>
       <w:r>
-        <w:t xml:space="preserve"> several different systems such as attendance system. The </w:t>
-      </w:r>
-      <w:proofErr w:type="gramStart"/>
-      <w:r>
-        <w:t>ride-sharing</w:t>
-      </w:r>
-      <w:proofErr w:type="gramEnd"/>
-      <w:r>
-        <w:t xml:space="preserve"> and parking app interacts with these services to streamline mobility across campus for students and staff, minimizing parking congestion and reducing environment impact.</w:t>
+        <w:t xml:space="preserve"> several different systems such as attendance system. The ride-sharing and parking app interacts with these services to streamline mobility across campus for students and staff, minimizing parking congestion and reducing environment impact.</w:t>
       </w:r>
     </w:p>
     <w:p/>
     <w:p>
       <w:r>
-        <w:t xml:space="preserve">The campus </w:t>
-      </w:r>
-      <w:proofErr w:type="gramStart"/>
-      <w:r>
-        <w:t>ride-sharing</w:t>
-      </w:r>
-      <w:proofErr w:type="gramEnd"/>
-      <w:r>
-        <w:t xml:space="preserve"> and parking system is a part of the campus app (MMU Mobile), which the systems support efficient and sustainable transportation by themselves. They enable </w:t>
-      </w:r>
-      <w:proofErr w:type="gramStart"/>
-      <w:r>
-        <w:t>ride-sharing</w:t>
-      </w:r>
-      <w:proofErr w:type="gramEnd"/>
-      <w:r>
-        <w:t xml:space="preserve"> among campus users and integrate with the campus parking system to display real-time parking availability and allow space reservations. This integration helps reduce congestion, promotes shared mobility and complements other services.</w:t>
+        <w:t>The campus ride-sharing and parking system is a part of the campus app (MMU Mobile), which the systems support efficient and sustainable transportation by themselves. They enable ride-sharing among campus users and integrate with the campus parking system to display real-time parking availability and allow space reservations. This integration helps reduce congestion, promotes shared mobility and complements other services.</w:t>
       </w:r>
     </w:p>
     <w:p/>
@@ -2328,8 +2206,43 @@
         </w:drawing>
       </w:r>
     </w:p>
-    <w:p>
-      <w:r>
+    <w:p/>
+    <w:p>
+      <w:r>
+        <w:t>The block diagram above shows t</w:t>
+      </w:r>
+      <w:r>
+        <w:t xml:space="preserve">he </w:t>
+      </w:r>
+      <w:r>
+        <w:t>c</w:t>
+      </w:r>
+      <w:r>
+        <w:t xml:space="preserve">ampus </w:t>
+      </w:r>
+      <w:r>
+        <w:t>ride-sharing</w:t>
+      </w:r>
+      <w:r>
+        <w:t xml:space="preserve"> and Parking App is part of a </w:t>
+      </w:r>
+      <w:r>
+        <w:t>campus mobile app</w:t>
+      </w:r>
+      <w:r>
+        <w:t xml:space="preserve"> that includes services like campus shuttles, public transport integration, and vehicle access control. It connects to the campus </w:t>
+      </w:r>
+      <w:r>
+        <w:t>authentication system</w:t>
+      </w:r>
+      <w:r>
+        <w:t xml:space="preserve"> for secure login and to APIs for real-time parking data and ride-matching. The app also interfaces with GPS to track user location and space availability. Data flows between the app, cloud services, and external systems to provide a seamless user experience. These connections ensure efficient coordination between parking, carpooling, and campus-wide transport services.</w:t>
+      </w:r>
+    </w:p>
+    <w:p/>
+    <w:p>
+      <w:r>
+        <w:lastRenderedPageBreak/>
         <w:t xml:space="preserve">The campus ride-sharing system with parking system interfaces with campus authentication system for secure user authentication and integrates with parking and mobility APIs for real-time data exchange. </w:t>
       </w:r>
       <w:r>
@@ -2351,11 +2264,7 @@
         <w:t>pushing</w:t>
       </w:r>
       <w:r>
-        <w:t xml:space="preserve"> notifications. The app is optimized for typical mobile device memory limits and uses cloud storage to reduce local memory usage. Operationally, it includes an admin dashboard for monitoring and managing </w:t>
-      </w:r>
-      <w:r>
-        <w:lastRenderedPageBreak/>
-        <w:t>activity. Site adaptation allows for custom configurations based on specific campus policies, such as reserved zones or academic schedules. Finally, the app integrates with services like email, SMS, and potentially payment gateways to enhance functionality and user experience.</w:t>
+        <w:t xml:space="preserve"> notifications. The app is optimized for typical mobile device memory limits and uses cloud storage to reduce local memory usage. Operationally, it includes an admin dashboard for monitoring and managing activity. Site adaptation allows for custom configurations based on specific campus policies, such as reserved zones or academic schedules. Finally, the app integrates with services like email, SMS, and potentially payment gateways to enhance functionality and user experience.</w:t>
       </w:r>
     </w:p>
     <w:p/>
@@ -2372,23 +2281,22 @@
           <w:i/>
           <w:iCs/>
         </w:rPr>
-        <w:t xml:space="preserve">(italic font format can </w:t>
-      </w:r>
-      <w:proofErr w:type="gramStart"/>
-      <w:r>
+        <w:t>(italic font format can delete after you double check)</w:t>
+      </w:r>
+    </w:p>
+    <w:p>
+      <w:pPr>
         <w:rPr>
           <w:i/>
           <w:iCs/>
         </w:rPr>
-        <w:t>delete</w:t>
-      </w:r>
-      <w:proofErr w:type="gramEnd"/>
+      </w:pPr>
       <w:r>
         <w:rPr>
           <w:i/>
           <w:iCs/>
         </w:rPr>
-        <w:t xml:space="preserve"> after you double check)</w:t>
+        <w:t xml:space="preserve">-Define the system's relationship to other related products. </w:t>
       </w:r>
     </w:p>
     <w:p>
@@ -2403,7 +2311,7 @@
           <w:i/>
           <w:iCs/>
         </w:rPr>
-        <w:t xml:space="preserve">-Define the system's relationship to other related products. </w:t>
+        <w:t xml:space="preserve"> -If the product is an element of a larger system, relate the requirements of that larger system to the functionality of the product covered by the SRS. </w:t>
       </w:r>
     </w:p>
     <w:p>
@@ -2418,23 +2326,22 @@
           <w:i/>
           <w:iCs/>
         </w:rPr>
-        <w:t xml:space="preserve"> -If the product is an element of a larger system, </w:t>
-      </w:r>
-      <w:proofErr w:type="gramStart"/>
-      <w:r>
+        <w:t xml:space="preserve"> -If the product is an element of a larger system, identify the interfaces between the product covered by the SRS and the larger system of which the product is an element. </w:t>
+      </w:r>
+    </w:p>
+    <w:p>
+      <w:pPr>
         <w:rPr>
           <w:i/>
           <w:iCs/>
         </w:rPr>
-        <w:t>relate</w:t>
-      </w:r>
-      <w:proofErr w:type="gramEnd"/>
+      </w:pPr>
       <w:r>
         <w:rPr>
           <w:i/>
           <w:iCs/>
         </w:rPr>
-        <w:t xml:space="preserve"> the requirements of that larger system to the functionality of the product covered by the SRS. </w:t>
+        <w:t xml:space="preserve"> -Consider a block diagram showing the major elements of the larger system, interconnections and  external interfaces.</w:t>
       </w:r>
     </w:p>
     <w:p>
@@ -2449,7 +2356,7 @@
           <w:i/>
           <w:iCs/>
         </w:rPr>
-        <w:t xml:space="preserve"> -If the product is an element of a larger system, identify the interfaces between the product covered by the SRS and the larger system of which the product is an element. </w:t>
+        <w:t xml:space="preserve"> -Describe how the software operates within the following constraints: </w:t>
       </w:r>
     </w:p>
     <w:p>
@@ -2464,23 +2371,22 @@
           <w:i/>
           <w:iCs/>
         </w:rPr>
-        <w:t xml:space="preserve"> -Consider a block diagram showing the major elements of the larger system, interconnections </w:t>
-      </w:r>
-      <w:proofErr w:type="gramStart"/>
-      <w:r>
+        <w:t xml:space="preserve"> a) system interfaces;</w:t>
+      </w:r>
+    </w:p>
+    <w:p>
+      <w:pPr>
         <w:rPr>
           <w:i/>
           <w:iCs/>
         </w:rPr>
-        <w:t>and  external</w:t>
-      </w:r>
-      <w:proofErr w:type="gramEnd"/>
+      </w:pPr>
       <w:r>
         <w:rPr>
           <w:i/>
           <w:iCs/>
         </w:rPr>
-        <w:t xml:space="preserve"> interfaces.</w:t>
+        <w:t xml:space="preserve"> b) user interfaces;</w:t>
       </w:r>
     </w:p>
     <w:p>
@@ -2495,7 +2401,7 @@
           <w:i/>
           <w:iCs/>
         </w:rPr>
-        <w:t xml:space="preserve"> -Describe how the software operates within the following constraints: </w:t>
+        <w:t xml:space="preserve"> c) hardware interfaces;</w:t>
       </w:r>
     </w:p>
     <w:p>
@@ -2510,41 +2416,38 @@
           <w:i/>
           <w:iCs/>
         </w:rPr>
-        <w:t xml:space="preserve"> a) system </w:t>
-      </w:r>
-      <w:proofErr w:type="gramStart"/>
-      <w:r>
+        <w:t xml:space="preserve"> d) software interfaces;</w:t>
+      </w:r>
+    </w:p>
+    <w:p>
+      <w:pPr>
         <w:rPr>
           <w:i/>
           <w:iCs/>
         </w:rPr>
-        <w:t>interfaces;</w:t>
-      </w:r>
-      <w:proofErr w:type="gramEnd"/>
-    </w:p>
-    <w:p>
-      <w:pPr>
+      </w:pPr>
+      <w:r>
         <w:rPr>
           <w:i/>
           <w:iCs/>
         </w:rPr>
-      </w:pPr>
-      <w:r>
+        <w:t xml:space="preserve"> e) communications interfaces;</w:t>
+      </w:r>
+    </w:p>
+    <w:p>
+      <w:pPr>
         <w:rPr>
           <w:i/>
           <w:iCs/>
         </w:rPr>
-        <w:t xml:space="preserve"> b) user </w:t>
-      </w:r>
-      <w:proofErr w:type="gramStart"/>
+      </w:pPr>
       <w:r>
         <w:rPr>
           <w:i/>
           <w:iCs/>
         </w:rPr>
-        <w:t>interfaces;</w:t>
-      </w:r>
-      <w:proofErr w:type="gramEnd"/>
+        <w:t xml:space="preserve"> f) memory;</w:t>
+      </w:r>
     </w:p>
     <w:p>
       <w:pPr>
@@ -2558,158 +2461,38 @@
           <w:i/>
           <w:iCs/>
         </w:rPr>
-        <w:t xml:space="preserve"> c) hardware </w:t>
-      </w:r>
-      <w:proofErr w:type="gramStart"/>
-      <w:r>
+        <w:t xml:space="preserve"> g) operations;</w:t>
+      </w:r>
+    </w:p>
+    <w:p>
+      <w:pPr>
         <w:rPr>
           <w:i/>
           <w:iCs/>
         </w:rPr>
-        <w:t>interfaces;</w:t>
-      </w:r>
-      <w:proofErr w:type="gramEnd"/>
-    </w:p>
-    <w:p>
-      <w:pPr>
+      </w:pPr>
+      <w:r>
         <w:rPr>
           <w:i/>
           <w:iCs/>
         </w:rPr>
-      </w:pPr>
-      <w:r>
+        <w:t xml:space="preserve"> h) site adaptation requirements; and</w:t>
+      </w:r>
+    </w:p>
+    <w:p>
+      <w:pPr>
         <w:rPr>
           <w:i/>
           <w:iCs/>
         </w:rPr>
-        <w:t xml:space="preserve"> d) software </w:t>
-      </w:r>
-      <w:proofErr w:type="gramStart"/>
+      </w:pPr>
       <w:r>
         <w:rPr>
           <w:i/>
           <w:iCs/>
         </w:rPr>
-        <w:t>interfaces;</w:t>
-      </w:r>
-      <w:proofErr w:type="gramEnd"/>
-    </w:p>
-    <w:p>
-      <w:pPr>
-        <w:rPr>
-          <w:i/>
-          <w:iCs/>
-        </w:rPr>
-      </w:pPr>
-      <w:r>
-        <w:rPr>
-          <w:i/>
-          <w:iCs/>
-        </w:rPr>
-        <w:t xml:space="preserve"> e) communications </w:t>
-      </w:r>
-      <w:proofErr w:type="gramStart"/>
-      <w:r>
-        <w:rPr>
-          <w:i/>
-          <w:iCs/>
-        </w:rPr>
-        <w:t>interfaces;</w:t>
-      </w:r>
-      <w:proofErr w:type="gramEnd"/>
-    </w:p>
-    <w:p>
-      <w:pPr>
-        <w:rPr>
-          <w:i/>
-          <w:iCs/>
-        </w:rPr>
-      </w:pPr>
-      <w:r>
-        <w:rPr>
-          <w:i/>
-          <w:iCs/>
-        </w:rPr>
-        <w:t xml:space="preserve"> f) </w:t>
-      </w:r>
-      <w:proofErr w:type="gramStart"/>
-      <w:r>
-        <w:rPr>
-          <w:i/>
-          <w:iCs/>
-        </w:rPr>
-        <w:t>memory;</w:t>
-      </w:r>
-      <w:proofErr w:type="gramEnd"/>
-    </w:p>
-    <w:p>
-      <w:pPr>
-        <w:rPr>
-          <w:i/>
-          <w:iCs/>
-        </w:rPr>
-      </w:pPr>
-      <w:r>
-        <w:rPr>
-          <w:i/>
-          <w:iCs/>
-        </w:rPr>
-        <w:t xml:space="preserve"> g) </w:t>
-      </w:r>
-      <w:proofErr w:type="gramStart"/>
-      <w:r>
-        <w:rPr>
-          <w:i/>
-          <w:iCs/>
-        </w:rPr>
-        <w:t>operations;</w:t>
-      </w:r>
-      <w:proofErr w:type="gramEnd"/>
-    </w:p>
-    <w:p>
-      <w:pPr>
-        <w:rPr>
-          <w:i/>
-          <w:iCs/>
-        </w:rPr>
-      </w:pPr>
-      <w:r>
-        <w:rPr>
-          <w:i/>
-          <w:iCs/>
-        </w:rPr>
-        <w:t xml:space="preserve"> h) site adaptation requirements; and</w:t>
-      </w:r>
-    </w:p>
-    <w:p>
-      <w:pPr>
-        <w:rPr>
-          <w:i/>
-          <w:iCs/>
-        </w:rPr>
-      </w:pPr>
-      <w:r>
-        <w:rPr>
-          <w:i/>
-          <w:iCs/>
-        </w:rPr>
-        <w:t xml:space="preserve"> </w:t>
-      </w:r>
-      <w:proofErr w:type="spellStart"/>
-      <w:r>
-        <w:rPr>
-          <w:i/>
-          <w:iCs/>
-        </w:rPr>
-        <w:t>i</w:t>
-      </w:r>
-      <w:proofErr w:type="spellEnd"/>
-      <w:r>
-        <w:rPr>
-          <w:i/>
-          <w:iCs/>
-        </w:rPr>
-        <w:t>) interfaces with services.</w:t>
+        <w:lastRenderedPageBreak/>
+        <w:t xml:space="preserve"> i) interfaces with services.</w:t>
       </w:r>
     </w:p>
     <w:p>
@@ -2783,15 +2566,7 @@
         <w:spacing w:line="360" w:lineRule="auto"/>
       </w:pPr>
       <w:r>
-        <w:t xml:space="preserve">Verify identity using </w:t>
-      </w:r>
-      <w:proofErr w:type="spellStart"/>
-      <w:r>
-        <w:t>StudentID</w:t>
-      </w:r>
-      <w:proofErr w:type="spellEnd"/>
-      <w:r>
-        <w:t xml:space="preserve"> and password</w:t>
+        <w:t>Verify identity using StudentID and password</w:t>
       </w:r>
     </w:p>
     <w:p>

</xml_diff>